<commit_message>
Got character/Make items/map visible Signed-off-by: Paddy Hayes <Paddy.Hayes@students.ittralee.ie>
</commit_message>
<xml_diff>
--- a/Past Exam Questions/2015_Winter_Q1_Paddy_Hayes.docx
+++ b/Past Exam Questions/2015_Winter_Q1_Paddy_Hayes.docx
@@ -1,6 +1,6 @@
 
 <file path=word/document.xml><?xml version="1.0" encoding="utf-8"?>
-<w:document xmlns:wpc="http://schemas.microsoft.com/office/word/2010/wordprocessingCanvas" xmlns:cx="http://schemas.microsoft.com/office/drawing/2014/chartex" xmlns:cx1="http://schemas.microsoft.com/office/drawing/2015/9/8/chartex" xmlns:cx2="http://schemas.microsoft.com/office/drawing/2015/10/21/chartex" xmlns:cx3="http://schemas.microsoft.com/office/drawing/2016/5/9/chartex" xmlns:cx4="http://schemas.microsoft.com/office/drawing/2016/5/10/chartex" xmlns:cx5="http://schemas.microsoft.com/office/drawing/2016/5/11/chartex" xmlns:cx6="http://schemas.microsoft.com/office/drawing/2016/5/12/chartex" xmlns:cx7="http://schemas.microsoft.com/office/drawing/2016/5/13/chartex" xmlns:cx8="http://schemas.microsoft.com/office/drawing/2016/5/14/chartex" xmlns:mc="http://schemas.openxmlformats.org/markup-compatibility/2006" xmlns:aink="http://schemas.microsoft.com/office/drawing/2016/ink" xmlns:am3d="http://schemas.microsoft.com/office/drawing/2017/model3d" xmlns:o="urn:schemas-microsoft-com:office:office" xmlns:r="http://schemas.openxmlformats.org/officeDocument/2006/relationships" xmlns:m="http://schemas.openxmlformats.org/officeDocument/2006/math" xmlns:v="urn:schemas-microsoft-com:vml" xmlns:wp14="http://schemas.microsoft.com/office/word/2010/wordprocessingDrawing" xmlns:wp="http://schemas.openxmlformats.org/drawingml/2006/wordprocessingDrawing" xmlns:w10="urn:schemas-microsoft-com:office:word" xmlns:w="http://schemas.openxmlformats.org/wordprocessingml/2006/main" xmlns:w14="http://schemas.microsoft.com/office/word/2010/wordml" xmlns:w15="http://schemas.microsoft.com/office/word/2012/wordml" xmlns:w16cid="http://schemas.microsoft.com/office/word/2016/wordml/cid" xmlns:w16se="http://schemas.microsoft.com/office/word/2015/wordml/symex" xmlns:wpg="http://schemas.microsoft.com/office/word/2010/wordprocessingGroup" xmlns:wpi="http://schemas.microsoft.com/office/word/2010/wordprocessingInk" xmlns:wne="http://schemas.microsoft.com/office/word/2006/wordml" xmlns:wps="http://schemas.microsoft.com/office/word/2010/wordprocessingShape" mc:Ignorable="w14 w15 w16se w16cid wp14">
+<w:document xmlns:wpc="http://schemas.microsoft.com/office/word/2010/wordprocessingCanvas" xmlns:cx="http://schemas.microsoft.com/office/drawing/2014/chartex" xmlns:cx1="http://schemas.microsoft.com/office/drawing/2015/9/8/chartex" xmlns:mc="http://schemas.openxmlformats.org/markup-compatibility/2006" xmlns:o="urn:schemas-microsoft-com:office:office" xmlns:r="http://schemas.openxmlformats.org/officeDocument/2006/relationships" xmlns:m="http://schemas.openxmlformats.org/officeDocument/2006/math" xmlns:v="urn:schemas-microsoft-com:vml" xmlns:wp14="http://schemas.microsoft.com/office/word/2010/wordprocessingDrawing" xmlns:wp="http://schemas.openxmlformats.org/drawingml/2006/wordprocessingDrawing" xmlns:w10="urn:schemas-microsoft-com:office:word" xmlns:w="http://schemas.openxmlformats.org/wordprocessingml/2006/main" xmlns:w14="http://schemas.microsoft.com/office/word/2010/wordml" xmlns:w15="http://schemas.microsoft.com/office/word/2012/wordml" xmlns:w16se="http://schemas.microsoft.com/office/word/2015/wordml/symex" xmlns:wpg="http://schemas.microsoft.com/office/word/2010/wordprocessingGroup" xmlns:wpi="http://schemas.microsoft.com/office/word/2010/wordprocessingInk" xmlns:wne="http://schemas.microsoft.com/office/word/2006/wordml" xmlns:wps="http://schemas.microsoft.com/office/word/2010/wordprocessingShape" mc:Ignorable="w14 w15 w16se wp14">
   <w:body>
     <w:p>
       <w:pPr>
@@ -34,7 +34,13 @@
       </w:r>
       <w:proofErr w:type="spellEnd"/>
       <w:r>
-        <w:t>) (8, -3, -7) – (5, 1, 5) = (3, -4, -12)</w:t>
+        <w:t xml:space="preserve">) </w:t>
+      </w:r>
+      <w:r>
+        <w:t xml:space="preserve">Ship  to Asteroid </w:t>
+      </w:r>
+      <w:r>
+        <w:t>(8, -3, -7) – (5, 1, 5) = (3, -4, -12)</w:t>
       </w:r>
     </w:p>
     <w:p>
@@ -42,8 +48,18 @@
         <w:pStyle w:val="ListParagraph"/>
         <w:ind w:left="1440"/>
       </w:pPr>
-      <w:r>
-        <w:t>Sqrt(3*3+</w:t>
+      <w:proofErr w:type="spellStart"/>
+      <w:proofErr w:type="gramStart"/>
+      <w:r>
+        <w:t>Sqrt</w:t>
+      </w:r>
+      <w:proofErr w:type="spellEnd"/>
+      <w:r>
+        <w:t>(</w:t>
+      </w:r>
+      <w:proofErr w:type="gramEnd"/>
+      <w:r>
+        <w:t>3*3+</w:t>
       </w:r>
       <w:r>
         <w:t>(-</w:t>
@@ -91,7 +107,18 @@
         <w:t>)</w:t>
       </w:r>
       <w:r>
-        <w:t xml:space="preserve"> = sqrt(</w:t>
+        <w:t xml:space="preserve"> = </w:t>
+      </w:r>
+      <w:proofErr w:type="spellStart"/>
+      <w:r>
+        <w:t>sqrt</w:t>
+      </w:r>
+      <w:proofErr w:type="spellEnd"/>
+      <w:r>
+        <w:t>(</w:t>
+      </w:r>
+      <w:r>
+        <w:t>9 + 16 +</w:t>
       </w:r>
       <w:r>
         <w:t>144</w:t>
@@ -100,7 +127,24 @@
         <w:t>)</w:t>
       </w:r>
       <w:r>
-        <w:t xml:space="preserve"> = 12</w:t>
+        <w:t xml:space="preserve"> </w:t>
+      </w:r>
+      <w:r>
+        <w:t xml:space="preserve">= </w:t>
+      </w:r>
+      <w:proofErr w:type="spellStart"/>
+      <w:r>
+        <w:t>sqrt</w:t>
+      </w:r>
+      <w:proofErr w:type="spellEnd"/>
+      <w:r>
+        <w:t xml:space="preserve"> (169)</w:t>
+      </w:r>
+      <w:r>
+        <w:t>= 1</w:t>
+      </w:r>
+      <w:r>
+        <w:t>3</w:t>
       </w:r>
     </w:p>
     <w:p>
@@ -111,15 +155,58 @@
         <w:t xml:space="preserve">(ii) </w:t>
       </w:r>
       <w:r>
-        <w:t>Mag of (2,-2,-1) = sqrt(4 + 4 + 1) = 3 Ans = (1/3)(2,-2,-1)</w:t>
+        <w:t xml:space="preserve">Direction of Ship To </w:t>
+      </w:r>
+      <w:proofErr w:type="gramStart"/>
+      <w:r>
+        <w:t>Asteroid  =</w:t>
+      </w:r>
+      <w:proofErr w:type="gramEnd"/>
+      <w:r>
+        <w:t xml:space="preserve"> (1/13) * (3,-4,-12) </w:t>
       </w:r>
     </w:p>
     <w:p>
       <w:pPr>
         <w:pStyle w:val="ListParagraph"/>
       </w:pPr>
-      <w:r>
-        <w:t>(iii) (3, -4, -12)*(1/3)(2,-2,-1</w:t>
+    </w:p>
+    <w:p>
+      <w:pPr>
+        <w:pStyle w:val="ListParagraph"/>
+      </w:pPr>
+      <w:r>
+        <w:t>(iii)</w:t>
+      </w:r>
+    </w:p>
+    <w:p>
+      <w:pPr>
+        <w:pStyle w:val="ListParagraph"/>
+      </w:pPr>
+      <w:r>
+        <w:t xml:space="preserve">Mag of (2,-2,-1) = </w:t>
+      </w:r>
+      <w:proofErr w:type="gramStart"/>
+      <w:r>
+        <w:t>sqrt(</w:t>
+      </w:r>
+      <w:proofErr w:type="gramEnd"/>
+      <w:r>
+        <w:t xml:space="preserve">4 + 4 + 1) = 3 </w:t>
+      </w:r>
+      <w:r>
+        <w:t xml:space="preserve">= </w:t>
+      </w:r>
+      <w:r>
+        <w:t xml:space="preserve"> (1/3)(2,-2,-1)</w:t>
+      </w:r>
+    </w:p>
+    <w:p>
+      <w:pPr>
+        <w:pStyle w:val="ListParagraph"/>
+      </w:pPr>
+      <w:r>
+        <w:t xml:space="preserve"> (3, -4, -12)*(1/3)(2,-2,-1</w:t>
       </w:r>
       <w:r>
         <w:t>) = 1/3*(3(2)+(-4)(-2)+(-12)(-1)) = (1/3)(6+8+12)= (1/3)(26) = 8.67&gt;0 = yes</w:t>
@@ -130,41 +217,131 @@
         <w:pStyle w:val="ListParagraph"/>
       </w:pPr>
       <w:r>
-        <w:t>(iv) 26 &lt; 45 and facing = yes.</w:t>
+        <w:t xml:space="preserve">(iv) </w:t>
+      </w:r>
+      <w:proofErr w:type="gramStart"/>
+      <w:r>
+        <w:t>v</w:t>
+      </w:r>
+      <w:proofErr w:type="gramEnd"/>
+      <w:r>
+        <w:t xml:space="preserve"> = (3,-4,-12) u = (2,-2,-1) then</w:t>
       </w:r>
     </w:p>
     <w:p>
       <w:pPr>
         <w:pStyle w:val="ListParagraph"/>
-        <w:numPr>
-          <w:ilvl w:val="0"/>
-          <w:numId w:val="1"/>
-        </w:numPr>
+      </w:pPr>
+      <w:r>
+        <w:t xml:space="preserve">       26 = 13 * 3 *Cos (angle)</w:t>
+      </w:r>
+    </w:p>
+    <w:p>
+      <w:pPr>
+        <w:pStyle w:val="ListParagraph"/>
+      </w:pPr>
+      <w:r>
+        <w:t>(26/39)  = cos (angle)</w:t>
+      </w:r>
+    </w:p>
+    <w:p>
+      <w:pPr>
+        <w:pStyle w:val="ListParagraph"/>
+      </w:pPr>
+      <w:r>
+        <w:t>Angle = 48 &gt; 45 No</w:t>
+      </w:r>
+      <w:r>
+        <w:t>.</w:t>
+      </w:r>
+    </w:p>
+    <w:p>
+      <w:pPr>
+        <w:autoSpaceDE w:val="0"/>
+        <w:autoSpaceDN w:val="0"/>
+        <w:adjustRightInd w:val="0"/>
+        <w:rPr>
+          <w:rFonts w:ascii="Times New Roman" w:hAnsi="Times New Roman" w:cs="Times New Roman"/>
+          <w:sz w:val="24"/>
+          <w:szCs w:val="24"/>
+        </w:rPr>
       </w:pPr>
       <w:r>
         <w:t>(</w:t>
       </w:r>
       <w:proofErr w:type="spellStart"/>
+      <w:proofErr w:type="gramStart"/>
       <w:r>
         <w:t>i</w:t>
       </w:r>
       <w:proofErr w:type="spellEnd"/>
-      <w:r>
-        <w:t>) Velocity and position.</w:t>
-      </w:r>
-    </w:p>
-    <w:p>
-      <w:pPr>
-        <w:pStyle w:val="HTMLPreformatted"/>
-        <w:shd w:val="clear" w:color="auto" w:fill="EFF0F1"/>
-        <w:textAlignment w:val="baseline"/>
-        <w:rPr>
-          <w:rFonts w:asciiTheme="minorHAnsi" w:hAnsiTheme="minorHAnsi" w:cstheme="minorHAnsi"/>
-          <w:color w:val="303336"/>
-          <w:sz w:val="22"/>
-          <w:szCs w:val="22"/>
-          <w:bdr w:val="none" w:sz="0" w:space="0" w:color="auto" w:frame="1"/>
-          <w:shd w:val="clear" w:color="auto" w:fill="EFF0F1"/>
+      <w:proofErr w:type="gramEnd"/>
+      <w:r>
+        <w:t xml:space="preserve">) </w:t>
+      </w:r>
+      <m:oMath>
+        <m:r>
+          <w:rPr>
+            <w:rFonts w:ascii="Cambria Math" w:hAnsi="Cambria Math" w:cs="Times New Roman"/>
+            <w:sz w:val="24"/>
+            <w:szCs w:val="24"/>
+          </w:rPr>
+          <w:br/>
+        </m:r>
+      </m:oMath>
+      <m:oMathPara>
+        <m:oMath>
+          <m:r>
+            <w:rPr>
+              <w:rFonts w:ascii="Cambria Math" w:hAnsi="Cambria Math" w:cs="Times New Roman"/>
+              <w:sz w:val="24"/>
+              <w:szCs w:val="24"/>
+            </w:rPr>
+            <m:t>s=ut</m:t>
+          </m:r>
+        </m:oMath>
+      </m:oMathPara>
+    </w:p>
+    <w:p>
+      <w:pPr>
+        <w:autoSpaceDE w:val="0"/>
+        <w:autoSpaceDN w:val="0"/>
+        <w:adjustRightInd w:val="0"/>
+        <w:rPr>
+          <w:rFonts w:ascii="Times New Roman" w:hAnsi="Times New Roman" w:cs="Times New Roman"/>
+          <w:sz w:val="24"/>
+          <w:szCs w:val="24"/>
+        </w:rPr>
+      </w:pPr>
+      <m:oMathPara>
+        <m:oMath>
+          <m:r>
+            <w:rPr>
+              <w:rFonts w:ascii="Cambria Math" w:hAnsi="Cambria Math" w:cs="Times New Roman"/>
+              <w:sz w:val="24"/>
+              <w:szCs w:val="24"/>
+            </w:rPr>
+            <m:t>v=u+at</m:t>
+          </m:r>
+        </m:oMath>
+      </m:oMathPara>
+    </w:p>
+    <w:p>
+      <w:pPr>
+        <w:pStyle w:val="ListParagraph"/>
+      </w:pPr>
+    </w:p>
+    <w:p>
+      <w:pPr>
+        <w:autoSpaceDE w:val="0"/>
+        <w:autoSpaceDN w:val="0"/>
+        <w:adjustRightInd w:val="0"/>
+        <w:rPr>
+          <w:rFonts w:ascii="Arial" w:hAnsi="Arial" w:cs="Arial"/>
+          <w:b/>
+          <w:bCs/>
+          <w:sz w:val="24"/>
+          <w:szCs w:val="24"/>
         </w:rPr>
       </w:pPr>
       <w:r>
@@ -172,360 +349,407 @@
       </w:r>
       <w:r>
         <w:rPr>
-          <w:rFonts w:asciiTheme="minorHAnsi" w:hAnsiTheme="minorHAnsi" w:cstheme="minorHAnsi"/>
-          <w:sz w:val="22"/>
-          <w:szCs w:val="22"/>
+          <w:rFonts w:cstheme="minorHAnsi"/>
         </w:rPr>
         <w:t xml:space="preserve">(ii) </w:t>
       </w:r>
       <w:r>
         <w:rPr>
-          <w:rFonts w:asciiTheme="minorHAnsi" w:hAnsiTheme="minorHAnsi" w:cstheme="minorHAnsi"/>
-          <w:color w:val="101094"/>
-          <w:sz w:val="22"/>
-          <w:szCs w:val="22"/>
-          <w:bdr w:val="none" w:sz="0" w:space="0" w:color="auto" w:frame="1"/>
-          <w:shd w:val="clear" w:color="auto" w:fill="EFF0F1"/>
-        </w:rPr>
-        <w:t>while</w:t>
-      </w:r>
-      <w:r>
-        <w:rPr>
-          <w:rFonts w:asciiTheme="minorHAnsi" w:hAnsiTheme="minorHAnsi" w:cstheme="minorHAnsi"/>
-          <w:color w:val="303336"/>
-          <w:sz w:val="22"/>
-          <w:szCs w:val="22"/>
-          <w:bdr w:val="none" w:sz="0" w:space="0" w:color="auto" w:frame="1"/>
-          <w:shd w:val="clear" w:color="auto" w:fill="EFF0F1"/>
-        </w:rPr>
-        <w:t>(!</w:t>
-      </w:r>
-      <w:r>
-        <w:rPr>
-          <w:rFonts w:asciiTheme="minorHAnsi" w:hAnsiTheme="minorHAnsi" w:cstheme="minorHAnsi"/>
-          <w:color w:val="101094"/>
-          <w:sz w:val="22"/>
-          <w:szCs w:val="22"/>
-          <w:bdr w:val="none" w:sz="0" w:space="0" w:color="auto" w:frame="1"/>
-          <w:shd w:val="clear" w:color="auto" w:fill="EFF0F1"/>
-        </w:rPr>
-        <w:t>done</w:t>
-      </w:r>
-      <w:r>
-        <w:rPr>
-          <w:rFonts w:asciiTheme="minorHAnsi" w:hAnsiTheme="minorHAnsi" w:cstheme="minorHAnsi"/>
-          <w:color w:val="303336"/>
-          <w:sz w:val="22"/>
-          <w:szCs w:val="22"/>
-          <w:bdr w:val="none" w:sz="0" w:space="0" w:color="auto" w:frame="1"/>
-          <w:shd w:val="clear" w:color="auto" w:fill="EFF0F1"/>
-        </w:rPr>
-        <w:t>) {</w:t>
-      </w:r>
-    </w:p>
-    <w:p>
-      <w:pPr>
-        <w:shd w:val="clear" w:color="auto" w:fill="EFF0F1"/>
-        <w:tabs>
-          <w:tab w:val="left" w:pos="916"/>
-          <w:tab w:val="left" w:pos="1832"/>
-          <w:tab w:val="left" w:pos="2748"/>
-          <w:tab w:val="left" w:pos="3664"/>
-          <w:tab w:val="left" w:pos="4580"/>
-          <w:tab w:val="left" w:pos="5496"/>
-          <w:tab w:val="left" w:pos="6412"/>
-          <w:tab w:val="left" w:pos="7328"/>
-          <w:tab w:val="left" w:pos="8244"/>
-          <w:tab w:val="left" w:pos="9160"/>
-          <w:tab w:val="left" w:pos="10076"/>
-          <w:tab w:val="left" w:pos="10992"/>
-          <w:tab w:val="left" w:pos="11908"/>
-          <w:tab w:val="left" w:pos="12824"/>
-          <w:tab w:val="left" w:pos="13740"/>
-          <w:tab w:val="left" w:pos="14656"/>
-        </w:tabs>
-        <w:textAlignment w:val="baseline"/>
+          <w:rFonts w:ascii="Arial" w:hAnsi="Arial" w:cs="Arial"/>
+          <w:b/>
+          <w:bCs/>
+          <w:sz w:val="24"/>
+          <w:szCs w:val="24"/>
+        </w:rPr>
+        <w:t>Vector3 position, velocity, acceleration;</w:t>
+      </w:r>
+    </w:p>
+    <w:p>
+      <w:pPr>
+        <w:autoSpaceDE w:val="0"/>
+        <w:autoSpaceDN w:val="0"/>
+        <w:adjustRightInd w:val="0"/>
+        <w:rPr>
+          <w:rFonts w:ascii="Arial" w:hAnsi="Arial" w:cs="Arial"/>
+          <w:b/>
+          <w:bCs/>
+          <w:sz w:val="24"/>
+          <w:szCs w:val="24"/>
+        </w:rPr>
+      </w:pPr>
+      <w:r>
+        <w:rPr>
+          <w:rFonts w:ascii="Arial" w:hAnsi="Arial" w:cs="Arial"/>
+          <w:b/>
+          <w:bCs/>
+          <w:sz w:val="24"/>
+          <w:szCs w:val="24"/>
+        </w:rPr>
+        <w:t xml:space="preserve">Float </w:t>
+      </w:r>
+      <w:proofErr w:type="spellStart"/>
+      <w:proofErr w:type="gramStart"/>
+      <w:r>
+        <w:rPr>
+          <w:rFonts w:ascii="Arial" w:hAnsi="Arial" w:cs="Arial"/>
+          <w:b/>
+          <w:bCs/>
+          <w:sz w:val="24"/>
+          <w:szCs w:val="24"/>
+        </w:rPr>
+        <w:t>dt</w:t>
+      </w:r>
+      <w:proofErr w:type="spellEnd"/>
+      <w:proofErr w:type="gramEnd"/>
+      <w:r>
+        <w:rPr>
+          <w:rFonts w:ascii="Arial" w:hAnsi="Arial" w:cs="Arial"/>
+          <w:b/>
+          <w:bCs/>
+          <w:sz w:val="24"/>
+          <w:szCs w:val="24"/>
+        </w:rPr>
+        <w:t>;</w:t>
+      </w:r>
+    </w:p>
+    <w:p>
+      <w:pPr>
+        <w:autoSpaceDE w:val="0"/>
+        <w:autoSpaceDN w:val="0"/>
+        <w:adjustRightInd w:val="0"/>
+        <w:rPr>
+          <w:rFonts w:ascii="Arial" w:hAnsi="Arial" w:cs="Arial"/>
+          <w:b/>
+          <w:bCs/>
+          <w:sz w:val="24"/>
+          <w:szCs w:val="24"/>
+        </w:rPr>
+      </w:pPr>
+      <w:r>
+        <w:rPr>
+          <w:rFonts w:ascii="Arial" w:hAnsi="Arial" w:cs="Arial"/>
+          <w:b/>
+          <w:bCs/>
+          <w:sz w:val="24"/>
+          <w:szCs w:val="24"/>
+        </w:rPr>
+        <w:t>…</w:t>
+      </w:r>
+    </w:p>
+    <w:p>
+      <w:pPr>
+        <w:autoSpaceDE w:val="0"/>
+        <w:autoSpaceDN w:val="0"/>
+        <w:adjustRightInd w:val="0"/>
+        <w:rPr>
+          <w:rFonts w:ascii="Arial" w:hAnsi="Arial" w:cs="Arial"/>
+          <w:b/>
+          <w:bCs/>
+          <w:sz w:val="24"/>
+          <w:szCs w:val="24"/>
+        </w:rPr>
+      </w:pPr>
+      <w:r>
+        <w:rPr>
+          <w:rFonts w:ascii="Arial" w:hAnsi="Arial" w:cs="Arial"/>
+          <w:b/>
+          <w:bCs/>
+          <w:sz w:val="24"/>
+          <w:szCs w:val="24"/>
+        </w:rPr>
+        <w:t>…</w:t>
+      </w:r>
+    </w:p>
+    <w:p>
+      <w:pPr>
+        <w:autoSpaceDE w:val="0"/>
+        <w:autoSpaceDN w:val="0"/>
+        <w:adjustRightInd w:val="0"/>
+        <w:rPr>
+          <w:rFonts w:ascii="Arial" w:hAnsi="Arial" w:cs="Arial"/>
+          <w:b/>
+          <w:bCs/>
+          <w:sz w:val="24"/>
+          <w:szCs w:val="24"/>
+        </w:rPr>
+      </w:pPr>
+    </w:p>
+    <w:p>
+      <w:pPr>
+        <w:autoSpaceDE w:val="0"/>
+        <w:autoSpaceDN w:val="0"/>
+        <w:adjustRightInd w:val="0"/>
+        <w:rPr>
+          <w:rFonts w:ascii="Arial" w:hAnsi="Arial" w:cs="Arial"/>
+          <w:b/>
+          <w:bCs/>
+          <w:sz w:val="24"/>
+          <w:szCs w:val="24"/>
+        </w:rPr>
+      </w:pPr>
+      <w:r>
+        <w:rPr>
+          <w:rFonts w:ascii="Arial" w:hAnsi="Arial" w:cs="Arial"/>
+          <w:b/>
+          <w:bCs/>
+          <w:sz w:val="24"/>
+          <w:szCs w:val="24"/>
+        </w:rPr>
+        <w:t xml:space="preserve">Velocity += acceleration * </w:t>
+      </w:r>
+      <w:proofErr w:type="spellStart"/>
+      <w:r>
+        <w:rPr>
+          <w:rFonts w:ascii="Arial" w:hAnsi="Arial" w:cs="Arial"/>
+          <w:b/>
+          <w:bCs/>
+          <w:sz w:val="24"/>
+          <w:szCs w:val="24"/>
+        </w:rPr>
+        <w:t>Time.deltaTime</w:t>
+      </w:r>
+      <w:proofErr w:type="spellEnd"/>
+      <w:r>
+        <w:rPr>
+          <w:rFonts w:ascii="Arial" w:hAnsi="Arial" w:cs="Arial"/>
+          <w:b/>
+          <w:bCs/>
+          <w:sz w:val="24"/>
+          <w:szCs w:val="24"/>
+        </w:rPr>
+        <w:t>;</w:t>
+      </w:r>
+    </w:p>
+    <w:p>
+      <w:pPr>
+        <w:autoSpaceDE w:val="0"/>
+        <w:autoSpaceDN w:val="0"/>
+        <w:adjustRightInd w:val="0"/>
+        <w:rPr>
+          <w:rFonts w:ascii="Arial" w:hAnsi="Arial" w:cs="Arial"/>
+          <w:b/>
+          <w:bCs/>
+          <w:sz w:val="24"/>
+          <w:szCs w:val="24"/>
+        </w:rPr>
+      </w:pPr>
+    </w:p>
+    <w:p>
+      <w:pPr>
+        <w:autoSpaceDE w:val="0"/>
+        <w:autoSpaceDN w:val="0"/>
+        <w:adjustRightInd w:val="0"/>
+        <w:rPr>
+          <w:rFonts w:ascii="Arial" w:hAnsi="Arial" w:cs="Arial"/>
+          <w:b/>
+          <w:bCs/>
+          <w:sz w:val="24"/>
+          <w:szCs w:val="24"/>
+        </w:rPr>
+      </w:pPr>
+      <w:r>
+        <w:rPr>
+          <w:rFonts w:ascii="Arial" w:hAnsi="Arial" w:cs="Arial"/>
+          <w:b/>
+          <w:bCs/>
+          <w:sz w:val="24"/>
+          <w:szCs w:val="24"/>
+        </w:rPr>
+        <w:t xml:space="preserve">Position += velocity * * </w:t>
+      </w:r>
+      <w:proofErr w:type="spellStart"/>
+      <w:r>
+        <w:rPr>
+          <w:rFonts w:ascii="Arial" w:hAnsi="Arial" w:cs="Arial"/>
+          <w:b/>
+          <w:bCs/>
+          <w:sz w:val="24"/>
+          <w:szCs w:val="24"/>
+        </w:rPr>
+        <w:t>Time.deltaTime</w:t>
+      </w:r>
+      <w:proofErr w:type="spellEnd"/>
+    </w:p>
+    <w:p>
+      <w:pPr>
+        <w:autoSpaceDE w:val="0"/>
+        <w:autoSpaceDN w:val="0"/>
+        <w:adjustRightInd w:val="0"/>
+        <w:rPr>
+          <w:rFonts w:ascii="Arial" w:hAnsi="Arial" w:cs="Arial"/>
+          <w:b/>
+          <w:bCs/>
+          <w:sz w:val="24"/>
+          <w:szCs w:val="24"/>
+        </w:rPr>
+      </w:pPr>
+    </w:p>
+    <w:p>
+      <w:pPr>
+        <w:autoSpaceDE w:val="0"/>
+        <w:autoSpaceDN w:val="0"/>
+        <w:adjustRightInd w:val="0"/>
+        <w:rPr>
+          <w:rFonts w:ascii="Times New Roman" w:hAnsi="Times New Roman" w:cs="Times New Roman"/>
+          <w:b/>
+          <w:bCs/>
+          <w:sz w:val="24"/>
+          <w:szCs w:val="24"/>
+        </w:rPr>
+      </w:pPr>
+    </w:p>
+    <w:p>
+      <w:pPr>
+        <w:autoSpaceDE w:val="0"/>
+        <w:autoSpaceDN w:val="0"/>
+        <w:adjustRightInd w:val="0"/>
+        <w:rPr>
+          <w:rFonts w:ascii="Times New Roman" w:hAnsi="Times New Roman" w:cs="Times New Roman"/>
+          <w:sz w:val="24"/>
+          <w:szCs w:val="24"/>
+        </w:rPr>
+      </w:pPr>
+      <w:r>
         <w:rPr>
           <w:rFonts w:eastAsia="Times New Roman" w:cstheme="minorHAnsi"/>
           <w:color w:val="303336"/>
           <w:bdr w:val="none" w:sz="0" w:space="0" w:color="auto" w:frame="1"/>
           <w:shd w:val="clear" w:color="auto" w:fill="EFF0F1"/>
         </w:rPr>
-      </w:pPr>
-      <w:r>
-        <w:rPr>
-          <w:rFonts w:eastAsia="Times New Roman" w:cstheme="minorHAnsi"/>
-          <w:color w:val="303336"/>
-          <w:bdr w:val="none" w:sz="0" w:space="0" w:color="auto" w:frame="1"/>
-          <w:shd w:val="clear" w:color="auto" w:fill="EFF0F1"/>
-        </w:rPr>
-        <w:tab/>
-      </w:r>
-      <w:r>
-        <w:rPr>
-          <w:rFonts w:eastAsia="Times New Roman" w:cstheme="minorHAnsi"/>
-          <w:color w:val="303336"/>
-          <w:bdr w:val="none" w:sz="0" w:space="0" w:color="auto" w:frame="1"/>
-          <w:shd w:val="clear" w:color="auto" w:fill="EFF0F1"/>
-        </w:rPr>
-        <w:t xml:space="preserve">  </w:t>
-      </w:r>
-      <w:r>
-        <w:rPr>
-          <w:rFonts w:eastAsia="Times New Roman" w:cstheme="minorHAnsi"/>
-          <w:color w:val="101094"/>
-          <w:bdr w:val="none" w:sz="0" w:space="0" w:color="auto" w:frame="1"/>
-          <w:shd w:val="clear" w:color="auto" w:fill="EFF0F1"/>
-        </w:rPr>
-        <w:t>foreach</w:t>
-      </w:r>
-      <w:r>
-        <w:rPr>
-          <w:rFonts w:eastAsia="Times New Roman" w:cstheme="minorHAnsi"/>
-          <w:color w:val="303336"/>
-          <w:bdr w:val="none" w:sz="0" w:space="0" w:color="auto" w:frame="1"/>
-          <w:shd w:val="clear" w:color="auto" w:fill="EFF0F1"/>
-        </w:rPr>
-        <w:t xml:space="preserve"> (</w:t>
-      </w:r>
-      <w:r>
-        <w:rPr>
-          <w:rFonts w:eastAsia="Times New Roman" w:cstheme="minorHAnsi"/>
-          <w:color w:val="101094"/>
-          <w:bdr w:val="none" w:sz="0" w:space="0" w:color="auto" w:frame="1"/>
-          <w:shd w:val="clear" w:color="auto" w:fill="EFF0F1"/>
-        </w:rPr>
-        <w:t>object</w:t>
-      </w:r>
-      <w:r>
-        <w:rPr>
-          <w:rFonts w:eastAsia="Times New Roman" w:cstheme="minorHAnsi"/>
-          <w:color w:val="303336"/>
-          <w:bdr w:val="none" w:sz="0" w:space="0" w:color="auto" w:frame="1"/>
-          <w:shd w:val="clear" w:color="auto" w:fill="EFF0F1"/>
-        </w:rPr>
-        <w:t xml:space="preserve"> </w:t>
-      </w:r>
-      <w:r>
-        <w:rPr>
-          <w:rFonts w:eastAsia="Times New Roman" w:cstheme="minorHAnsi"/>
-          <w:color w:val="101094"/>
-          <w:bdr w:val="none" w:sz="0" w:space="0" w:color="auto" w:frame="1"/>
-          <w:shd w:val="clear" w:color="auto" w:fill="EFF0F1"/>
-        </w:rPr>
-        <w:t>in</w:t>
-      </w:r>
-      <w:r>
-        <w:rPr>
-          <w:rFonts w:eastAsia="Times New Roman" w:cstheme="minorHAnsi"/>
-          <w:color w:val="303336"/>
-          <w:bdr w:val="none" w:sz="0" w:space="0" w:color="auto" w:frame="1"/>
-          <w:shd w:val="clear" w:color="auto" w:fill="EFF0F1"/>
-        </w:rPr>
-        <w:t xml:space="preserve"> objects) {</w:t>
-      </w:r>
-    </w:p>
-    <w:p>
-      <w:pPr>
+        <w:t xml:space="preserve">              (iii) </w:t>
+      </w:r>
+      <m:oMath>
+        <m:r>
+          <w:rPr>
+            <w:rFonts w:ascii="Cambria Math" w:hAnsi="Cambria Math" w:cs="Times New Roman"/>
+            <w:sz w:val="24"/>
+            <w:szCs w:val="24"/>
+          </w:rPr>
+          <w:br/>
+        </m:r>
+      </m:oMath>
+      <m:oMathPara>
+        <m:oMath>
+          <m:r>
+            <w:rPr>
+              <w:rFonts w:ascii="Cambria Math" w:hAnsi="Cambria Math" w:cs="Times New Roman"/>
+              <w:sz w:val="24"/>
+              <w:szCs w:val="24"/>
+            </w:rPr>
+            <m:t>F=ma</m:t>
+          </m:r>
+        </m:oMath>
+      </m:oMathPara>
+    </w:p>
+    <w:p>
+      <w:pPr>
+        <w:pStyle w:val="HTMLPreformatted"/>
         <w:shd w:val="clear" w:color="auto" w:fill="EFF0F1"/>
-        <w:tabs>
-          <w:tab w:val="left" w:pos="916"/>
-          <w:tab w:val="left" w:pos="1832"/>
-          <w:tab w:val="left" w:pos="2748"/>
-          <w:tab w:val="left" w:pos="3664"/>
-          <w:tab w:val="left" w:pos="4580"/>
-          <w:tab w:val="left" w:pos="5496"/>
-          <w:tab w:val="left" w:pos="6412"/>
-          <w:tab w:val="left" w:pos="7328"/>
-          <w:tab w:val="left" w:pos="8244"/>
-          <w:tab w:val="left" w:pos="9160"/>
-          <w:tab w:val="left" w:pos="10076"/>
-          <w:tab w:val="left" w:pos="10992"/>
-          <w:tab w:val="left" w:pos="11908"/>
-          <w:tab w:val="left" w:pos="12824"/>
-          <w:tab w:val="left" w:pos="13740"/>
-          <w:tab w:val="left" w:pos="14656"/>
-        </w:tabs>
         <w:textAlignment w:val="baseline"/>
         <w:rPr>
-          <w:rFonts w:eastAsia="Times New Roman" w:cstheme="minorHAnsi"/>
-          <w:color w:val="303336"/>
-          <w:bdr w:val="none" w:sz="0" w:space="0" w:color="auto" w:frame="1"/>
-          <w:shd w:val="clear" w:color="auto" w:fill="EFF0F1"/>
-        </w:rPr>
-      </w:pPr>
-      <w:r>
-        <w:rPr>
-          <w:rFonts w:eastAsia="Times New Roman" w:cstheme="minorHAnsi"/>
-          <w:color w:val="303336"/>
-          <w:bdr w:val="none" w:sz="0" w:space="0" w:color="auto" w:frame="1"/>
-          <w:shd w:val="clear" w:color="auto" w:fill="EFF0F1"/>
-        </w:rPr>
-        <w:t xml:space="preserve">   </w:t>
-      </w:r>
-      <w:r>
-        <w:rPr>
-          <w:rFonts w:eastAsia="Times New Roman" w:cstheme="minorHAnsi"/>
-          <w:color w:val="303336"/>
-          <w:bdr w:val="none" w:sz="0" w:space="0" w:color="auto" w:frame="1"/>
-          <w:shd w:val="clear" w:color="auto" w:fill="EFF0F1"/>
-        </w:rPr>
-        <w:tab/>
-      </w:r>
-      <w:r>
-        <w:rPr>
-          <w:rFonts w:eastAsia="Times New Roman" w:cstheme="minorHAnsi"/>
-          <w:color w:val="303336"/>
-          <w:bdr w:val="none" w:sz="0" w:space="0" w:color="auto" w:frame="1"/>
-          <w:shd w:val="clear" w:color="auto" w:fill="EFF0F1"/>
-        </w:rPr>
-        <w:t xml:space="preserve"> </w:t>
-      </w:r>
-      <w:proofErr w:type="spellStart"/>
-      <w:r>
-        <w:rPr>
-          <w:rFonts w:eastAsia="Times New Roman" w:cstheme="minorHAnsi"/>
-          <w:color w:val="101094"/>
-          <w:bdr w:val="none" w:sz="0" w:space="0" w:color="auto" w:frame="1"/>
-          <w:shd w:val="clear" w:color="auto" w:fill="EFF0F1"/>
-        </w:rPr>
-        <w:t>object</w:t>
-      </w:r>
-      <w:r>
-        <w:rPr>
-          <w:rFonts w:eastAsia="Times New Roman" w:cstheme="minorHAnsi"/>
-          <w:color w:val="303336"/>
-          <w:bdr w:val="none" w:sz="0" w:space="0" w:color="auto" w:frame="1"/>
-          <w:shd w:val="clear" w:color="auto" w:fill="EFF0F1"/>
-        </w:rPr>
-        <w:t>.position</w:t>
-      </w:r>
-      <w:proofErr w:type="spellEnd"/>
-      <w:r>
-        <w:rPr>
-          <w:rFonts w:eastAsia="Times New Roman" w:cstheme="minorHAnsi"/>
-          <w:color w:val="303336"/>
-          <w:bdr w:val="none" w:sz="0" w:space="0" w:color="auto" w:frame="1"/>
-          <w:shd w:val="clear" w:color="auto" w:fill="EFF0F1"/>
-        </w:rPr>
-        <w:t xml:space="preserve"> += </w:t>
-      </w:r>
-      <w:proofErr w:type="spellStart"/>
-      <w:r>
-        <w:rPr>
-          <w:rFonts w:eastAsia="Times New Roman" w:cstheme="minorHAnsi"/>
-          <w:color w:val="101094"/>
-          <w:bdr w:val="none" w:sz="0" w:space="0" w:color="auto" w:frame="1"/>
-          <w:shd w:val="clear" w:color="auto" w:fill="EFF0F1"/>
-        </w:rPr>
-        <w:t>object</w:t>
-      </w:r>
-      <w:r>
-        <w:rPr>
-          <w:rFonts w:eastAsia="Times New Roman" w:cstheme="minorHAnsi"/>
-          <w:color w:val="303336"/>
-          <w:bdr w:val="none" w:sz="0" w:space="0" w:color="auto" w:frame="1"/>
-          <w:shd w:val="clear" w:color="auto" w:fill="EFF0F1"/>
-        </w:rPr>
-        <w:t>.velocity</w:t>
-      </w:r>
-      <w:proofErr w:type="spellEnd"/>
-      <w:r>
-        <w:rPr>
-          <w:rFonts w:eastAsia="Times New Roman" w:cstheme="minorHAnsi"/>
-          <w:color w:val="303336"/>
-          <w:bdr w:val="none" w:sz="0" w:space="0" w:color="auto" w:frame="1"/>
-          <w:shd w:val="clear" w:color="auto" w:fill="EFF0F1"/>
-        </w:rPr>
-        <w:t>;</w:t>
-      </w:r>
-    </w:p>
-    <w:p>
-      <w:pPr>
+          <w:rFonts w:cstheme="minorHAnsi"/>
+          <w:color w:val="393318"/>
+        </w:rPr>
+      </w:pPr>
+      <w:r>
+        <w:rPr>
+          <w:rFonts w:cstheme="minorHAnsi"/>
+          <w:color w:val="393318"/>
+        </w:rPr>
+        <w:t xml:space="preserve">  Just add to acceleration Vector</w:t>
+      </w:r>
+    </w:p>
+    <w:p>
+      <w:pPr>
+        <w:pStyle w:val="HTMLPreformatted"/>
         <w:shd w:val="clear" w:color="auto" w:fill="EFF0F1"/>
-        <w:tabs>
-          <w:tab w:val="left" w:pos="916"/>
-          <w:tab w:val="left" w:pos="1832"/>
-          <w:tab w:val="left" w:pos="2748"/>
-          <w:tab w:val="left" w:pos="3664"/>
-          <w:tab w:val="left" w:pos="4580"/>
-          <w:tab w:val="left" w:pos="5496"/>
-          <w:tab w:val="left" w:pos="6412"/>
-          <w:tab w:val="left" w:pos="7328"/>
-          <w:tab w:val="left" w:pos="8244"/>
-          <w:tab w:val="left" w:pos="9160"/>
-          <w:tab w:val="left" w:pos="10076"/>
-          <w:tab w:val="left" w:pos="10992"/>
-          <w:tab w:val="left" w:pos="11908"/>
-          <w:tab w:val="left" w:pos="12824"/>
-          <w:tab w:val="left" w:pos="13740"/>
-          <w:tab w:val="left" w:pos="14656"/>
-        </w:tabs>
         <w:textAlignment w:val="baseline"/>
         <w:rPr>
-          <w:rFonts w:eastAsia="Times New Roman" w:cstheme="minorHAnsi"/>
-          <w:color w:val="303336"/>
-          <w:bdr w:val="none" w:sz="0" w:space="0" w:color="auto" w:frame="1"/>
-          <w:shd w:val="clear" w:color="auto" w:fill="EFF0F1"/>
-        </w:rPr>
-      </w:pPr>
-      <w:r>
-        <w:rPr>
-          <w:rFonts w:eastAsia="Times New Roman" w:cstheme="minorHAnsi"/>
-          <w:color w:val="303336"/>
-          <w:bdr w:val="none" w:sz="0" w:space="0" w:color="auto" w:frame="1"/>
-          <w:shd w:val="clear" w:color="auto" w:fill="EFF0F1"/>
-        </w:rPr>
-        <w:tab/>
-      </w:r>
-      <w:r>
-        <w:rPr>
-          <w:rFonts w:eastAsia="Times New Roman" w:cstheme="minorHAnsi"/>
-          <w:color w:val="303336"/>
-          <w:bdr w:val="none" w:sz="0" w:space="0" w:color="auto" w:frame="1"/>
-          <w:shd w:val="clear" w:color="auto" w:fill="EFF0F1"/>
-        </w:rPr>
-        <w:t xml:space="preserve">  }</w:t>
-      </w:r>
-    </w:p>
-    <w:p>
-      <w:pPr>
+          <w:rFonts w:cstheme="minorHAnsi"/>
+          <w:color w:val="393318"/>
+        </w:rPr>
+      </w:pPr>
+    </w:p>
+    <w:p>
+      <w:pPr>
+        <w:pStyle w:val="HTMLPreformatted"/>
         <w:shd w:val="clear" w:color="auto" w:fill="EFF0F1"/>
-        <w:tabs>
-          <w:tab w:val="left" w:pos="916"/>
-          <w:tab w:val="left" w:pos="1832"/>
-          <w:tab w:val="left" w:pos="2748"/>
-          <w:tab w:val="left" w:pos="3664"/>
-          <w:tab w:val="left" w:pos="4580"/>
-          <w:tab w:val="left" w:pos="5496"/>
-          <w:tab w:val="left" w:pos="6412"/>
-          <w:tab w:val="left" w:pos="7328"/>
-          <w:tab w:val="left" w:pos="8244"/>
-          <w:tab w:val="left" w:pos="9160"/>
-          <w:tab w:val="left" w:pos="10076"/>
-          <w:tab w:val="left" w:pos="10992"/>
-          <w:tab w:val="left" w:pos="11908"/>
-          <w:tab w:val="left" w:pos="12824"/>
-          <w:tab w:val="left" w:pos="13740"/>
-          <w:tab w:val="left" w:pos="14656"/>
-        </w:tabs>
         <w:textAlignment w:val="baseline"/>
         <w:rPr>
-          <w:rFonts w:eastAsia="Times New Roman" w:cstheme="minorHAnsi"/>
+          <w:rFonts w:cstheme="minorHAnsi"/>
           <w:color w:val="393318"/>
         </w:rPr>
       </w:pPr>
-      <w:r>
-        <w:rPr>
-          <w:rFonts w:eastAsia="Times New Roman" w:cstheme="minorHAnsi"/>
-          <w:color w:val="303336"/>
-          <w:bdr w:val="none" w:sz="0" w:space="0" w:color="auto" w:frame="1"/>
-          <w:shd w:val="clear" w:color="auto" w:fill="EFF0F1"/>
-        </w:rPr>
-        <w:t xml:space="preserve">              (iii) </w:t>
+      <w:proofErr w:type="gramStart"/>
+      <w:r>
+        <w:rPr>
+          <w:rFonts w:cstheme="minorHAnsi"/>
+          <w:color w:val="393318"/>
+        </w:rPr>
+        <w:t>(iv)</w:t>
+      </w:r>
+      <w:proofErr w:type="gramEnd"/>
+    </w:p>
+    <w:p>
+      <w:r>
+        <w:t>For gravity</w:t>
+      </w:r>
+    </w:p>
+    <w:p>
+      <w:r>
+        <w:t xml:space="preserve">Acceleration </w:t>
+      </w:r>
+      <w:r>
+        <w:t>+</w:t>
+      </w:r>
+      <w:r>
+        <w:t>= Vector3.Down * 9.8f;</w:t>
+      </w:r>
+    </w:p>
+    <w:p>
+      <w:pPr>
+        <w:pStyle w:val="HTMLPreformatted"/>
+        <w:shd w:val="clear" w:color="auto" w:fill="EFF0F1"/>
+        <w:textAlignment w:val="baseline"/>
+        <w:rPr>
+          <w:rFonts w:cstheme="minorHAnsi"/>
+          <w:color w:val="393318"/>
+        </w:rPr>
+      </w:pPr>
+      <w:r>
+        <w:rPr>
+          <w:rFonts w:cstheme="minorHAnsi"/>
+          <w:color w:val="393318"/>
+        </w:rPr>
+        <w:t>Wind resistance</w:t>
+      </w:r>
+    </w:p>
+    <w:p>
+      <w:pPr>
+        <w:pStyle w:val="HTMLPreformatted"/>
+        <w:shd w:val="clear" w:color="auto" w:fill="EFF0F1"/>
+        <w:textAlignment w:val="baseline"/>
+        <w:rPr>
+          <w:rFonts w:cstheme="minorHAnsi"/>
+          <w:color w:val="393318"/>
+        </w:rPr>
+      </w:pPr>
+      <w:r>
+        <w:rPr>
+          <w:rFonts w:cstheme="minorHAnsi"/>
+          <w:color w:val="393318"/>
+        </w:rPr>
+        <w:t>Acceleration += -k*</w:t>
       </w:r>
       <w:bookmarkStart w:id="0" w:name="_GoBack"/>
       <w:bookmarkEnd w:id="0"/>
+      <w:r>
+        <w:rPr>
+          <w:rFonts w:cstheme="minorHAnsi"/>
+          <w:color w:val="393318"/>
+        </w:rPr>
+        <w:t>velocity</w:t>
+      </w:r>
     </w:p>
     <w:p>
       <w:pPr>
@@ -543,7 +767,7 @@
 </file>
 
 <file path=word/numbering.xml><?xml version="1.0" encoding="utf-8"?>
-<w:numbering xmlns:wpc="http://schemas.microsoft.com/office/word/2010/wordprocessingCanvas" xmlns:cx="http://schemas.microsoft.com/office/drawing/2014/chartex" xmlns:cx1="http://schemas.microsoft.com/office/drawing/2015/9/8/chartex" xmlns:cx2="http://schemas.microsoft.com/office/drawing/2015/10/21/chartex" xmlns:cx3="http://schemas.microsoft.com/office/drawing/2016/5/9/chartex" xmlns:cx4="http://schemas.microsoft.com/office/drawing/2016/5/10/chartex" xmlns:cx5="http://schemas.microsoft.com/office/drawing/2016/5/11/chartex" xmlns:cx6="http://schemas.microsoft.com/office/drawing/2016/5/12/chartex" xmlns:cx7="http://schemas.microsoft.com/office/drawing/2016/5/13/chartex" xmlns:cx8="http://schemas.microsoft.com/office/drawing/2016/5/14/chartex" xmlns:mc="http://schemas.openxmlformats.org/markup-compatibility/2006" xmlns:aink="http://schemas.microsoft.com/office/drawing/2016/ink" xmlns:am3d="http://schemas.microsoft.com/office/drawing/2017/model3d" xmlns:o="urn:schemas-microsoft-com:office:office" xmlns:r="http://schemas.openxmlformats.org/officeDocument/2006/relationships" xmlns:m="http://schemas.openxmlformats.org/officeDocument/2006/math" xmlns:v="urn:schemas-microsoft-com:vml" xmlns:wp14="http://schemas.microsoft.com/office/word/2010/wordprocessingDrawing" xmlns:wp="http://schemas.openxmlformats.org/drawingml/2006/wordprocessingDrawing" xmlns:w10="urn:schemas-microsoft-com:office:word" xmlns:w="http://schemas.openxmlformats.org/wordprocessingml/2006/main" xmlns:w14="http://schemas.microsoft.com/office/word/2010/wordml" xmlns:w15="http://schemas.microsoft.com/office/word/2012/wordml" xmlns:w16cid="http://schemas.microsoft.com/office/word/2016/wordml/cid" xmlns:w16se="http://schemas.microsoft.com/office/word/2015/wordml/symex" xmlns:wpg="http://schemas.microsoft.com/office/word/2010/wordprocessingGroup" xmlns:wpi="http://schemas.microsoft.com/office/word/2010/wordprocessingInk" xmlns:wne="http://schemas.microsoft.com/office/word/2006/wordml" xmlns:wps="http://schemas.microsoft.com/office/word/2010/wordprocessingShape" mc:Ignorable="w14 w15 w16se w16cid wp14">
+<w:numbering xmlns:wpc="http://schemas.microsoft.com/office/word/2010/wordprocessingCanvas" xmlns:cx="http://schemas.microsoft.com/office/drawing/2014/chartex" xmlns:cx1="http://schemas.microsoft.com/office/drawing/2015/9/8/chartex" xmlns:mc="http://schemas.openxmlformats.org/markup-compatibility/2006" xmlns:o="urn:schemas-microsoft-com:office:office" xmlns:r="http://schemas.openxmlformats.org/officeDocument/2006/relationships" xmlns:m="http://schemas.openxmlformats.org/officeDocument/2006/math" xmlns:v="urn:schemas-microsoft-com:vml" xmlns:wp14="http://schemas.microsoft.com/office/word/2010/wordprocessingDrawing" xmlns:wp="http://schemas.openxmlformats.org/drawingml/2006/wordprocessingDrawing" xmlns:w10="urn:schemas-microsoft-com:office:word" xmlns:w="http://schemas.openxmlformats.org/wordprocessingml/2006/main" xmlns:w14="http://schemas.microsoft.com/office/word/2010/wordml" xmlns:w15="http://schemas.microsoft.com/office/word/2012/wordml" xmlns:w16se="http://schemas.microsoft.com/office/word/2015/wordml/symex" xmlns:wpg="http://schemas.microsoft.com/office/word/2010/wordprocessingGroup" xmlns:wpi="http://schemas.microsoft.com/office/word/2010/wordprocessingInk" xmlns:wne="http://schemas.microsoft.com/office/word/2006/wordml" xmlns:wps="http://schemas.microsoft.com/office/word/2010/wordprocessingShape" mc:Ignorable="w14 w15 w16se wp14">
   <w:abstractNum w:abstractNumId="0" w15:restartNumberingAfterBreak="0">
     <w:nsid w:val="612B03B4"/>
     <w:multiLevelType w:val="hybridMultilevel"/>
@@ -640,7 +864,7 @@
 </file>
 
 <file path=word/styles.xml><?xml version="1.0" encoding="utf-8"?>
-<w:styles xmlns:mc="http://schemas.openxmlformats.org/markup-compatibility/2006" xmlns:r="http://schemas.openxmlformats.org/officeDocument/2006/relationships" xmlns:w="http://schemas.openxmlformats.org/wordprocessingml/2006/main" xmlns:w14="http://schemas.microsoft.com/office/word/2010/wordml" xmlns:w15="http://schemas.microsoft.com/office/word/2012/wordml" xmlns:w16cid="http://schemas.microsoft.com/office/word/2016/wordml/cid" xmlns:w16se="http://schemas.microsoft.com/office/word/2015/wordml/symex" mc:Ignorable="w14 w15 w16se w16cid">
+<w:styles xmlns:mc="http://schemas.openxmlformats.org/markup-compatibility/2006" xmlns:r="http://schemas.openxmlformats.org/officeDocument/2006/relationships" xmlns:w="http://schemas.openxmlformats.org/wordprocessingml/2006/main" xmlns:w14="http://schemas.microsoft.com/office/word/2010/wordml" xmlns:w15="http://schemas.microsoft.com/office/word/2012/wordml" xmlns:w16se="http://schemas.microsoft.com/office/word/2015/wordml/symex" mc:Ignorable="w14 w15 w16se">
   <w:docDefaults>
     <w:rPrDefault>
       <w:rPr>
@@ -652,7 +876,7 @@
     </w:rPrDefault>
     <w:pPrDefault/>
   </w:docDefaults>
-  <w:latentStyles w:defLockedState="0" w:defUIPriority="99" w:defSemiHidden="0" w:defUnhideWhenUsed="0" w:defQFormat="0" w:count="376">
+  <w:latentStyles w:defLockedState="0" w:defUIPriority="99" w:defSemiHidden="0" w:defUnhideWhenUsed="0" w:defQFormat="0" w:count="371">
     <w:lsdException w:name="Normal" w:uiPriority="0" w:qFormat="1"/>
     <w:lsdException w:name="heading 1" w:uiPriority="9" w:qFormat="1"/>
     <w:lsdException w:name="heading 2" w:semiHidden="1" w:uiPriority="9" w:unhideWhenUsed="1" w:qFormat="1"/>
@@ -758,6 +982,7 @@
     <w:lsdException w:name="HTML Sample" w:semiHidden="1" w:unhideWhenUsed="1"/>
     <w:lsdException w:name="HTML Typewriter" w:semiHidden="1" w:unhideWhenUsed="1"/>
     <w:lsdException w:name="HTML Variable" w:semiHidden="1" w:unhideWhenUsed="1"/>
+    <w:lsdException w:name="Normal Table" w:semiHidden="1" w:unhideWhenUsed="1"/>
     <w:lsdException w:name="annotation subject" w:semiHidden="1" w:unhideWhenUsed="1"/>
     <w:lsdException w:name="No List" w:semiHidden="1" w:unhideWhenUsed="1"/>
     <w:lsdException w:name="Outline List 1" w:semiHidden="1" w:unhideWhenUsed="1"/>
@@ -804,8 +1029,10 @@
     <w:lsdException w:name="Table Subtle 2" w:semiHidden="1" w:unhideWhenUsed="1"/>
     <w:lsdException w:name="Table Web 1" w:semiHidden="1" w:unhideWhenUsed="1"/>
     <w:lsdException w:name="Table Web 2" w:semiHidden="1" w:unhideWhenUsed="1"/>
+    <w:lsdException w:name="Table Web 3" w:semiHidden="1" w:unhideWhenUsed="1"/>
     <w:lsdException w:name="Balloon Text" w:semiHidden="1" w:unhideWhenUsed="1"/>
     <w:lsdException w:name="Table Grid" w:uiPriority="39"/>
+    <w:lsdException w:name="Table Theme" w:semiHidden="1" w:unhideWhenUsed="1"/>
     <w:lsdException w:name="Placeholder Text" w:semiHidden="1"/>
     <w:lsdException w:name="No Spacing" w:uiPriority="1" w:qFormat="1"/>
     <w:lsdException w:name="Light Shading" w:uiPriority="60"/>
@@ -1021,11 +1248,6 @@
     <w:lsdException w:name="List Table 5 Dark Accent 6" w:uiPriority="50"/>
     <w:lsdException w:name="List Table 6 Colorful Accent 6" w:uiPriority="51"/>
     <w:lsdException w:name="List Table 7 Colorful Accent 6" w:uiPriority="52"/>
-    <w:lsdException w:name="Mention" w:semiHidden="1" w:unhideWhenUsed="1"/>
-    <w:lsdException w:name="Smart Hyperlink" w:semiHidden="1" w:unhideWhenUsed="1"/>
-    <w:lsdException w:name="Hashtag" w:semiHidden="1" w:unhideWhenUsed="1"/>
-    <w:lsdException w:name="Unresolved Mention" w:semiHidden="1" w:unhideWhenUsed="1"/>
-    <w:lsdException w:name="Smart Link" w:semiHidden="1" w:unhideWhenUsed="1"/>
   </w:latentStyles>
   <w:style w:type="paragraph" w:default="1" w:styleId="Normal">
     <w:name w:val="Normal"/>

</xml_diff>